<commit_message>
Fix list data in sheets
</commit_message>
<xml_diff>
--- a/docassemble/ljohh/data/templates/Anmeldung Herbst 2020.docx
+++ b/docassemble/ljohh/data/templates/Anmeldung Herbst 2020.docx
@@ -135,27 +135,8 @@
           <w:sz w:val="21"/>
           <w:szCs w:val="21"/>
         </w:rPr>
-        <w:t xml:space="preserve">{% </w:t>
-      </w:r>
-      <w:proofErr w:type="spellStart"/>
-      <w:r>
-        <w:rPr>
-          <w:rFonts w:ascii="Calibri" w:eastAsia="Calibri" w:hAnsi="Calibri" w:cs="Calibri"/>
-          <w:sz w:val="21"/>
-          <w:szCs w:val="21"/>
-        </w:rPr>
-        <w:t>if</w:t>
-      </w:r>
-      <w:proofErr w:type="spellEnd"/>
-      <w:r>
-        <w:rPr>
-          <w:rFonts w:ascii="Calibri" w:eastAsia="Calibri" w:hAnsi="Calibri" w:cs="Calibri"/>
-          <w:sz w:val="21"/>
-          <w:szCs w:val="21"/>
-        </w:rPr>
-        <w:t xml:space="preserve"> </w:t>
-      </w:r>
-      <w:proofErr w:type="spellStart"/>
+        <w:t xml:space="preserve">{% if </w:t>
+      </w:r>
       <w:r>
         <w:rPr>
           <w:rFonts w:ascii="Calibri" w:eastAsia="Calibri" w:hAnsi="Calibri" w:cs="Calibri"/>
@@ -164,50 +145,13 @@
         </w:rPr>
         <w:t>minderjaehrig</w:t>
       </w:r>
-      <w:proofErr w:type="spellEnd"/>
-      <w:r>
-        <w:rPr>
-          <w:rFonts w:ascii="Calibri" w:eastAsia="Calibri" w:hAnsi="Calibri" w:cs="Calibri"/>
-          <w:sz w:val="21"/>
-          <w:szCs w:val="21"/>
-        </w:rPr>
-        <w:t xml:space="preserve"> </w:t>
-      </w:r>
-      <w:proofErr w:type="gramStart"/>
-      <w:r>
-        <w:rPr>
-          <w:rFonts w:ascii="Calibri" w:eastAsia="Calibri" w:hAnsi="Calibri" w:cs="Calibri"/>
-          <w:sz w:val="21"/>
-          <w:szCs w:val="21"/>
-        </w:rPr>
-        <w:t>%}mein</w:t>
-      </w:r>
-      <w:proofErr w:type="gramEnd"/>
-      <w:r>
-        <w:rPr>
-          <w:rFonts w:ascii="Calibri" w:eastAsia="Calibri" w:hAnsi="Calibri" w:cs="Calibri"/>
-          <w:sz w:val="21"/>
-          <w:szCs w:val="21"/>
-        </w:rPr>
-        <w:t xml:space="preserve"> Kind{% </w:t>
-      </w:r>
-      <w:proofErr w:type="spellStart"/>
-      <w:r>
-        <w:rPr>
-          <w:rFonts w:ascii="Calibri" w:eastAsia="Calibri" w:hAnsi="Calibri" w:cs="Calibri"/>
-          <w:sz w:val="21"/>
-          <w:szCs w:val="21"/>
-        </w:rPr>
-        <w:t>else</w:t>
-      </w:r>
-      <w:proofErr w:type="spellEnd"/>
-      <w:r>
-        <w:rPr>
-          <w:rFonts w:ascii="Calibri" w:eastAsia="Calibri" w:hAnsi="Calibri" w:cs="Calibri"/>
-          <w:sz w:val="21"/>
-          <w:szCs w:val="21"/>
-        </w:rPr>
-        <w:t xml:space="preserve"> %}</w:t>
+      <w:r>
+        <w:rPr>
+          <w:rFonts w:ascii="Calibri" w:eastAsia="Calibri" w:hAnsi="Calibri" w:cs="Calibri"/>
+          <w:sz w:val="21"/>
+          <w:szCs w:val="21"/>
+        </w:rPr>
+        <w:t xml:space="preserve"> %}mein Kind{% else %}</w:t>
       </w:r>
       <w:r>
         <w:rPr>
@@ -224,25 +168,7 @@
           <w:sz w:val="21"/>
           <w:szCs w:val="21"/>
         </w:rPr>
-        <w:t xml:space="preserve">{% </w:t>
-      </w:r>
-      <w:proofErr w:type="spellStart"/>
-      <w:r>
-        <w:rPr>
-          <w:rFonts w:ascii="Calibri" w:eastAsia="Calibri" w:hAnsi="Calibri" w:cs="Calibri"/>
-          <w:sz w:val="21"/>
-          <w:szCs w:val="21"/>
-        </w:rPr>
-        <w:t>endif</w:t>
-      </w:r>
-      <w:proofErr w:type="spellEnd"/>
-      <w:r>
-        <w:rPr>
-          <w:rFonts w:ascii="Calibri" w:eastAsia="Calibri" w:hAnsi="Calibri" w:cs="Calibri"/>
-          <w:sz w:val="21"/>
-          <w:szCs w:val="21"/>
-        </w:rPr>
-        <w:t xml:space="preserve"> %}</w:t>
+        <w:t>{% endif %}</w:t>
       </w:r>
       <w:r>
         <w:rPr>
@@ -420,7 +346,6 @@
                 <w:szCs w:val="21"/>
               </w:rPr>
             </w:pPr>
-            <w:proofErr w:type="gramStart"/>
             <w:r>
               <w:rPr>
                 <w:rFonts w:ascii="Calibri" w:eastAsia="Calibri" w:hAnsi="Calibri" w:cs="Calibri"/>
@@ -443,16 +368,7 @@
                 <w:sz w:val="21"/>
                 <w:szCs w:val="21"/>
               </w:rPr>
-              <w:t>.name</w:t>
-            </w:r>
-            <w:proofErr w:type="gramEnd"/>
-            <w:r>
-              <w:rPr>
-                <w:rFonts w:ascii="Calibri" w:eastAsia="Calibri" w:hAnsi="Calibri" w:cs="Calibri"/>
-                <w:sz w:val="21"/>
-                <w:szCs w:val="21"/>
-              </w:rPr>
-              <w:t xml:space="preserve"> }}</w:t>
+              <w:t>.name }}</w:t>
             </w:r>
           </w:p>
         </w:tc>
@@ -510,43 +426,14 @@
                 <w:szCs w:val="21"/>
               </w:rPr>
             </w:pPr>
-            <w:proofErr w:type="gramStart"/>
             <w:r>
               <w:rPr>
                 <w:rFonts w:ascii="Calibri" w:eastAsia="Calibri" w:hAnsi="Calibri" w:cs="Calibri"/>
                 <w:sz w:val="21"/>
                 <w:szCs w:val="21"/>
               </w:rPr>
-              <w:t xml:space="preserve">{{ </w:t>
+              <w:t>{{ format_date(</w:t>
             </w:r>
-            <w:proofErr w:type="spellStart"/>
-            <w:r>
-              <w:rPr>
-                <w:rFonts w:ascii="Calibri" w:eastAsia="Calibri" w:hAnsi="Calibri" w:cs="Calibri"/>
-                <w:sz w:val="21"/>
-                <w:szCs w:val="21"/>
-              </w:rPr>
-              <w:t>format</w:t>
-            </w:r>
-            <w:proofErr w:type="gramEnd"/>
-            <w:r>
-              <w:rPr>
-                <w:rFonts w:ascii="Calibri" w:eastAsia="Calibri" w:hAnsi="Calibri" w:cs="Calibri"/>
-                <w:sz w:val="21"/>
-                <w:szCs w:val="21"/>
-              </w:rPr>
-              <w:t>_date</w:t>
-            </w:r>
-            <w:proofErr w:type="spellEnd"/>
-            <w:r>
-              <w:rPr>
-                <w:rFonts w:ascii="Calibri" w:eastAsia="Calibri" w:hAnsi="Calibri" w:cs="Calibri"/>
-                <w:sz w:val="21"/>
-                <w:szCs w:val="21"/>
-              </w:rPr>
-              <w:t>(</w:t>
-            </w:r>
-            <w:proofErr w:type="spellStart"/>
             <w:r>
               <w:rPr>
                 <w:rFonts w:ascii="Calibri" w:eastAsia="Calibri" w:hAnsi="Calibri" w:cs="Calibri"/>
@@ -561,16 +448,7 @@
                 <w:sz w:val="21"/>
                 <w:szCs w:val="21"/>
               </w:rPr>
-              <w:t>.birthdate</w:t>
-            </w:r>
-            <w:proofErr w:type="spellEnd"/>
-            <w:r>
-              <w:rPr>
-                <w:rFonts w:ascii="Calibri" w:eastAsia="Calibri" w:hAnsi="Calibri" w:cs="Calibri"/>
-                <w:sz w:val="21"/>
-                <w:szCs w:val="21"/>
-              </w:rPr>
-              <w:t>) }}</w:t>
+              <w:t>.birthdate) }}</w:t>
             </w:r>
           </w:p>
         </w:tc>
@@ -650,7 +528,6 @@
                 <w:szCs w:val="21"/>
               </w:rPr>
             </w:pPr>
-            <w:proofErr w:type="gramStart"/>
             <w:r>
               <w:rPr>
                 <w:rFonts w:ascii="Calibri" w:eastAsia="Calibri" w:hAnsi="Calibri" w:cs="Calibri"/>
@@ -659,7 +536,6 @@
               </w:rPr>
               <w:t xml:space="preserve">{{ </w:t>
             </w:r>
-            <w:proofErr w:type="spellStart"/>
             <w:r>
               <w:rPr>
                 <w:rFonts w:ascii="Calibri" w:eastAsia="Calibri" w:hAnsi="Calibri" w:cs="Calibri"/>
@@ -668,23 +544,13 @@
               </w:rPr>
               <w:t>mitglied</w:t>
             </w:r>
-            <w:proofErr w:type="gramEnd"/>
             <w:r>
               <w:rPr>
                 <w:rFonts w:ascii="Calibri" w:eastAsia="Calibri" w:hAnsi="Calibri" w:cs="Calibri"/>
                 <w:sz w:val="21"/>
                 <w:szCs w:val="21"/>
               </w:rPr>
-              <w:t>.address</w:t>
-            </w:r>
-            <w:proofErr w:type="spellEnd"/>
-            <w:r>
-              <w:rPr>
-                <w:rFonts w:ascii="Calibri" w:eastAsia="Calibri" w:hAnsi="Calibri" w:cs="Calibri"/>
-                <w:sz w:val="21"/>
-                <w:szCs w:val="21"/>
-              </w:rPr>
-              <w:t xml:space="preserve"> }}</w:t>
+              <w:t>.address }}</w:t>
             </w:r>
           </w:p>
         </w:tc>
@@ -761,7 +627,6 @@
                 <w:szCs w:val="21"/>
               </w:rPr>
             </w:pPr>
-            <w:proofErr w:type="gramStart"/>
             <w:r>
               <w:rPr>
                 <w:rFonts w:ascii="Calibri" w:eastAsia="Calibri" w:hAnsi="Calibri" w:cs="Calibri"/>
@@ -770,7 +635,6 @@
               </w:rPr>
               <w:t xml:space="preserve">{{ </w:t>
             </w:r>
-            <w:proofErr w:type="spellStart"/>
             <w:r>
               <w:rPr>
                 <w:rFonts w:ascii="Calibri" w:eastAsia="Calibri" w:hAnsi="Calibri" w:cs="Calibri"/>
@@ -779,23 +643,13 @@
               </w:rPr>
               <w:t>mitglied</w:t>
             </w:r>
-            <w:proofErr w:type="gramEnd"/>
             <w:r>
               <w:rPr>
                 <w:rFonts w:ascii="Calibri" w:eastAsia="Calibri" w:hAnsi="Calibri" w:cs="Calibri"/>
                 <w:sz w:val="21"/>
                 <w:szCs w:val="21"/>
               </w:rPr>
-              <w:t>.email</w:t>
-            </w:r>
-            <w:proofErr w:type="spellEnd"/>
-            <w:r>
-              <w:rPr>
-                <w:rFonts w:ascii="Calibri" w:eastAsia="Calibri" w:hAnsi="Calibri" w:cs="Calibri"/>
-                <w:sz w:val="21"/>
-                <w:szCs w:val="21"/>
-              </w:rPr>
-              <w:t xml:space="preserve"> }}</w:t>
+              <w:t>.email }}</w:t>
             </w:r>
           </w:p>
         </w:tc>
@@ -853,7 +707,6 @@
                 <w:szCs w:val="21"/>
               </w:rPr>
             </w:pPr>
-            <w:proofErr w:type="gramStart"/>
             <w:r>
               <w:rPr>
                 <w:rFonts w:ascii="Calibri" w:eastAsia="Calibri" w:hAnsi="Calibri" w:cs="Calibri"/>
@@ -862,7 +715,6 @@
               </w:rPr>
               <w:t xml:space="preserve">{{ </w:t>
             </w:r>
-            <w:proofErr w:type="spellStart"/>
             <w:r>
               <w:rPr>
                 <w:rFonts w:ascii="Calibri" w:eastAsia="Calibri" w:hAnsi="Calibri" w:cs="Calibri"/>
@@ -871,23 +723,13 @@
               </w:rPr>
               <w:t>mitglied</w:t>
             </w:r>
-            <w:proofErr w:type="gramEnd"/>
             <w:r>
               <w:rPr>
                 <w:rFonts w:ascii="Calibri" w:eastAsia="Calibri" w:hAnsi="Calibri" w:cs="Calibri"/>
                 <w:sz w:val="21"/>
                 <w:szCs w:val="21"/>
               </w:rPr>
-              <w:t>.phone_number</w:t>
-            </w:r>
-            <w:proofErr w:type="spellEnd"/>
-            <w:r>
-              <w:rPr>
-                <w:rFonts w:ascii="Calibri" w:eastAsia="Calibri" w:hAnsi="Calibri" w:cs="Calibri"/>
-                <w:sz w:val="21"/>
-                <w:szCs w:val="21"/>
-              </w:rPr>
-              <w:t xml:space="preserve"> }}</w:t>
+              <w:t>.phone_number }}</w:t>
             </w:r>
           </w:p>
         </w:tc>
@@ -967,7 +809,6 @@
                 <w:szCs w:val="21"/>
               </w:rPr>
             </w:pPr>
-            <w:proofErr w:type="gramStart"/>
             <w:r>
               <w:rPr>
                 <w:rFonts w:ascii="Calibri" w:eastAsia="Calibri" w:hAnsi="Calibri" w:cs="Calibri"/>
@@ -976,7 +817,6 @@
               </w:rPr>
               <w:t xml:space="preserve">{{ </w:t>
             </w:r>
-            <w:proofErr w:type="spellStart"/>
             <w:r>
               <w:rPr>
                 <w:rFonts w:ascii="Calibri" w:eastAsia="Calibri" w:hAnsi="Calibri" w:cs="Calibri"/>
@@ -985,23 +825,13 @@
               </w:rPr>
               <w:t>mitglied</w:t>
             </w:r>
-            <w:proofErr w:type="gramEnd"/>
             <w:r>
               <w:rPr>
                 <w:rFonts w:ascii="Calibri" w:eastAsia="Calibri" w:hAnsi="Calibri" w:cs="Calibri"/>
                 <w:sz w:val="21"/>
                 <w:szCs w:val="21"/>
               </w:rPr>
-              <w:t>.instrument</w:t>
-            </w:r>
-            <w:proofErr w:type="spellEnd"/>
-            <w:r>
-              <w:rPr>
-                <w:rFonts w:ascii="Calibri" w:eastAsia="Calibri" w:hAnsi="Calibri" w:cs="Calibri"/>
-                <w:sz w:val="21"/>
-                <w:szCs w:val="21"/>
-              </w:rPr>
-              <w:t xml:space="preserve"> }}</w:t>
+              <w:t>.instrument }}</w:t>
             </w:r>
           </w:p>
         </w:tc>
@@ -1046,45 +876,8 @@
                 <w:sz w:val="21"/>
                 <w:szCs w:val="21"/>
               </w:rPr>
-              <w:t>{%</w:t>
+              <w:t xml:space="preserve">{%tr if </w:t>
             </w:r>
-            <w:proofErr w:type="spellStart"/>
-            <w:r>
-              <w:rPr>
-                <w:rFonts w:ascii="Calibri" w:eastAsia="Calibri" w:hAnsi="Calibri" w:cs="Calibri"/>
-                <w:sz w:val="21"/>
-                <w:szCs w:val="21"/>
-              </w:rPr>
-              <w:t>tr</w:t>
-            </w:r>
-            <w:proofErr w:type="spellEnd"/>
-            <w:r>
-              <w:rPr>
-                <w:rFonts w:ascii="Calibri" w:eastAsia="Calibri" w:hAnsi="Calibri" w:cs="Calibri"/>
-                <w:sz w:val="21"/>
-                <w:szCs w:val="21"/>
-              </w:rPr>
-              <w:t xml:space="preserve"> </w:t>
-            </w:r>
-            <w:proofErr w:type="spellStart"/>
-            <w:r>
-              <w:rPr>
-                <w:rFonts w:ascii="Calibri" w:eastAsia="Calibri" w:hAnsi="Calibri" w:cs="Calibri"/>
-                <w:sz w:val="21"/>
-                <w:szCs w:val="21"/>
-              </w:rPr>
-              <w:t>if</w:t>
-            </w:r>
-            <w:proofErr w:type="spellEnd"/>
-            <w:r>
-              <w:rPr>
-                <w:rFonts w:ascii="Calibri" w:eastAsia="Calibri" w:hAnsi="Calibri" w:cs="Calibri"/>
-                <w:sz w:val="21"/>
-                <w:szCs w:val="21"/>
-              </w:rPr>
-              <w:t xml:space="preserve"> </w:t>
-            </w:r>
-            <w:proofErr w:type="spellStart"/>
             <w:r>
               <w:rPr>
                 <w:rFonts w:ascii="Calibri" w:eastAsia="Calibri" w:hAnsi="Calibri" w:cs="Calibri"/>
@@ -1093,7 +886,6 @@
               </w:rPr>
               <w:t>minderjaehrig</w:t>
             </w:r>
-            <w:proofErr w:type="spellEnd"/>
             <w:r>
               <w:rPr>
                 <w:rFonts w:ascii="Calibri" w:eastAsia="Calibri" w:hAnsi="Calibri" w:cs="Calibri"/>
@@ -1224,7 +1016,6 @@
                 <w:szCs w:val="21"/>
               </w:rPr>
             </w:pPr>
-            <w:proofErr w:type="gramStart"/>
             <w:r>
               <w:rPr>
                 <w:rFonts w:ascii="Calibri" w:eastAsia="Calibri" w:hAnsi="Calibri" w:cs="Calibri"/>
@@ -1247,16 +1038,7 @@
                 <w:sz w:val="21"/>
                 <w:szCs w:val="21"/>
               </w:rPr>
-              <w:t>.name</w:t>
-            </w:r>
-            <w:proofErr w:type="gramEnd"/>
-            <w:r>
-              <w:rPr>
-                <w:rFonts w:ascii="Calibri" w:eastAsia="Calibri" w:hAnsi="Calibri" w:cs="Calibri"/>
-                <w:sz w:val="21"/>
-                <w:szCs w:val="21"/>
-              </w:rPr>
-              <w:t xml:space="preserve"> }}</w:t>
+              <w:t>.name }}</w:t>
             </w:r>
           </w:p>
         </w:tc>
@@ -1333,7 +1115,6 @@
                 <w:szCs w:val="21"/>
               </w:rPr>
             </w:pPr>
-            <w:proofErr w:type="gramStart"/>
             <w:r>
               <w:rPr>
                 <w:rFonts w:ascii="Calibri" w:eastAsia="Calibri" w:hAnsi="Calibri" w:cs="Calibri"/>
@@ -1342,7 +1123,6 @@
               </w:rPr>
               <w:t xml:space="preserve">{{ </w:t>
             </w:r>
-            <w:proofErr w:type="spellStart"/>
             <w:r>
               <w:rPr>
                 <w:rFonts w:ascii="Calibri" w:eastAsia="Calibri" w:hAnsi="Calibri" w:cs="Calibri"/>
@@ -1351,23 +1131,13 @@
               </w:rPr>
               <w:t>eltern</w:t>
             </w:r>
-            <w:proofErr w:type="gramEnd"/>
             <w:r>
               <w:rPr>
                 <w:rFonts w:ascii="Calibri" w:eastAsia="Calibri" w:hAnsi="Calibri" w:cs="Calibri"/>
                 <w:sz w:val="21"/>
                 <w:szCs w:val="21"/>
               </w:rPr>
-              <w:t>.email</w:t>
-            </w:r>
-            <w:proofErr w:type="spellEnd"/>
-            <w:r>
-              <w:rPr>
-                <w:rFonts w:ascii="Calibri" w:eastAsia="Calibri" w:hAnsi="Calibri" w:cs="Calibri"/>
-                <w:sz w:val="21"/>
-                <w:szCs w:val="21"/>
-              </w:rPr>
-              <w:t xml:space="preserve"> }}</w:t>
+              <w:t>.email }}</w:t>
             </w:r>
           </w:p>
         </w:tc>
@@ -1425,7 +1195,6 @@
                 <w:szCs w:val="21"/>
               </w:rPr>
             </w:pPr>
-            <w:proofErr w:type="gramStart"/>
             <w:r>
               <w:rPr>
                 <w:rFonts w:ascii="Calibri" w:eastAsia="Calibri" w:hAnsi="Calibri" w:cs="Calibri"/>
@@ -1434,7 +1203,6 @@
               </w:rPr>
               <w:t xml:space="preserve">{{ </w:t>
             </w:r>
-            <w:proofErr w:type="spellStart"/>
             <w:r>
               <w:rPr>
                 <w:rFonts w:ascii="Calibri" w:eastAsia="Calibri" w:hAnsi="Calibri" w:cs="Calibri"/>
@@ -1443,23 +1211,13 @@
               </w:rPr>
               <w:t>eltern</w:t>
             </w:r>
-            <w:proofErr w:type="gramEnd"/>
             <w:r>
               <w:rPr>
                 <w:rFonts w:ascii="Calibri" w:eastAsia="Calibri" w:hAnsi="Calibri" w:cs="Calibri"/>
                 <w:sz w:val="21"/>
                 <w:szCs w:val="21"/>
               </w:rPr>
-              <w:t>.phone_number</w:t>
-            </w:r>
-            <w:proofErr w:type="spellEnd"/>
-            <w:r>
-              <w:rPr>
-                <w:rFonts w:ascii="Calibri" w:eastAsia="Calibri" w:hAnsi="Calibri" w:cs="Calibri"/>
-                <w:sz w:val="21"/>
-                <w:szCs w:val="21"/>
-              </w:rPr>
-              <w:t xml:space="preserve"> }}</w:t>
+              <w:t>.phone_number }}</w:t>
             </w:r>
           </w:p>
         </w:tc>
@@ -1504,43 +1262,7 @@
                 <w:sz w:val="21"/>
                 <w:szCs w:val="21"/>
               </w:rPr>
-              <w:t>{%</w:t>
-            </w:r>
-            <w:proofErr w:type="spellStart"/>
-            <w:r>
-              <w:rPr>
-                <w:rFonts w:ascii="Calibri" w:eastAsia="Calibri" w:hAnsi="Calibri" w:cs="Calibri"/>
-                <w:sz w:val="21"/>
-                <w:szCs w:val="21"/>
-              </w:rPr>
-              <w:t>tr</w:t>
-            </w:r>
-            <w:proofErr w:type="spellEnd"/>
-            <w:r>
-              <w:rPr>
-                <w:rFonts w:ascii="Calibri" w:eastAsia="Calibri" w:hAnsi="Calibri" w:cs="Calibri"/>
-                <w:sz w:val="21"/>
-                <w:szCs w:val="21"/>
-              </w:rPr>
-              <w:t xml:space="preserve"> </w:t>
-            </w:r>
-            <w:proofErr w:type="spellStart"/>
-            <w:r>
-              <w:rPr>
-                <w:rFonts w:ascii="Calibri" w:eastAsia="Calibri" w:hAnsi="Calibri" w:cs="Calibri"/>
-                <w:sz w:val="21"/>
-                <w:szCs w:val="21"/>
-              </w:rPr>
-              <w:t>endif</w:t>
-            </w:r>
-            <w:proofErr w:type="spellEnd"/>
-            <w:r>
-              <w:rPr>
-                <w:rFonts w:ascii="Calibri" w:eastAsia="Calibri" w:hAnsi="Calibri" w:cs="Calibri"/>
-                <w:sz w:val="21"/>
-                <w:szCs w:val="21"/>
-              </w:rPr>
-              <w:t xml:space="preserve"> %}</w:t>
+              <w:t>{%tr endif %}</w:t>
             </w:r>
           </w:p>
         </w:tc>
@@ -1650,27 +1372,8 @@
           <w:sz w:val="21"/>
           <w:szCs w:val="21"/>
         </w:rPr>
-        <w:t xml:space="preserve">{%p </w:t>
-      </w:r>
-      <w:proofErr w:type="spellStart"/>
-      <w:r>
-        <w:rPr>
-          <w:rFonts w:ascii="Calibri" w:eastAsia="Calibri" w:hAnsi="Calibri" w:cs="Calibri"/>
-          <w:sz w:val="21"/>
-          <w:szCs w:val="21"/>
-        </w:rPr>
-        <w:t>for</w:t>
-      </w:r>
-      <w:proofErr w:type="spellEnd"/>
-      <w:r>
-        <w:rPr>
-          <w:rFonts w:ascii="Calibri" w:eastAsia="Calibri" w:hAnsi="Calibri" w:cs="Calibri"/>
-          <w:sz w:val="21"/>
-          <w:szCs w:val="21"/>
-        </w:rPr>
-        <w:t xml:space="preserve"> </w:t>
-      </w:r>
-      <w:proofErr w:type="spellStart"/>
+        <w:t xml:space="preserve">{%p for </w:t>
+      </w:r>
       <w:r>
         <w:rPr>
           <w:rFonts w:ascii="Calibri" w:eastAsia="Calibri" w:hAnsi="Calibri" w:cs="Calibri"/>
@@ -1679,7 +1382,6 @@
         </w:rPr>
         <w:t>zeile</w:t>
       </w:r>
-      <w:proofErr w:type="spellEnd"/>
       <w:r>
         <w:rPr>
           <w:rFonts w:ascii="Calibri" w:eastAsia="Calibri" w:hAnsi="Calibri" w:cs="Calibri"/>
@@ -1688,7 +1390,6 @@
         </w:rPr>
         <w:t xml:space="preserve"> in </w:t>
       </w:r>
-      <w:proofErr w:type="spellStart"/>
       <w:r>
         <w:rPr>
           <w:rFonts w:ascii="Calibri" w:eastAsia="Calibri" w:hAnsi="Calibri" w:cs="Calibri"/>
@@ -1705,25 +1406,14 @@
         </w:rPr>
         <w:t>_pwe_</w:t>
       </w:r>
-      <w:proofErr w:type="gramStart"/>
-      <w:r>
-        <w:rPr>
-          <w:rFonts w:ascii="Calibri" w:eastAsia="Calibri" w:hAnsi="Calibri" w:cs="Calibri"/>
-          <w:sz w:val="21"/>
-          <w:szCs w:val="21"/>
-        </w:rPr>
-        <w:t>versorgung</w:t>
-      </w:r>
-      <w:proofErr w:type="spellEnd"/>
-      <w:r>
-        <w:rPr>
-          <w:rFonts w:ascii="Calibri" w:eastAsia="Calibri" w:hAnsi="Calibri" w:cs="Calibri"/>
-          <w:sz w:val="21"/>
-          <w:szCs w:val="21"/>
-        </w:rPr>
-        <w:t>(</w:t>
-      </w:r>
-      <w:proofErr w:type="gramEnd"/>
+      <w:r>
+        <w:rPr>
+          <w:rFonts w:ascii="Calibri" w:eastAsia="Calibri" w:hAnsi="Calibri" w:cs="Calibri"/>
+          <w:sz w:val="21"/>
+          <w:szCs w:val="21"/>
+        </w:rPr>
+        <w:t>versorgung(</w:t>
+      </w:r>
       <w:r>
         <w:rPr>
           <w:rFonts w:ascii="Calibri" w:eastAsia="Calibri" w:hAnsi="Calibri" w:cs="Calibri"/>
@@ -1753,7 +1443,6 @@
           <w:szCs w:val="21"/>
         </w:rPr>
       </w:pPr>
-      <w:proofErr w:type="gramStart"/>
       <w:r>
         <w:rPr>
           <w:rFonts w:ascii="Calibri" w:eastAsia="Calibri" w:hAnsi="Calibri" w:cs="Calibri"/>
@@ -1762,7 +1451,6 @@
         </w:rPr>
         <w:t xml:space="preserve">{{ </w:t>
       </w:r>
-      <w:proofErr w:type="spellStart"/>
       <w:r>
         <w:rPr>
           <w:rFonts w:ascii="Calibri" w:eastAsia="Calibri" w:hAnsi="Calibri" w:cs="Calibri"/>
@@ -1771,8 +1459,6 @@
         </w:rPr>
         <w:t>zeile</w:t>
       </w:r>
-      <w:proofErr w:type="spellEnd"/>
-      <w:proofErr w:type="gramEnd"/>
       <w:r>
         <w:rPr>
           <w:rFonts w:ascii="Calibri" w:eastAsia="Calibri" w:hAnsi="Calibri" w:cs="Calibri"/>
@@ -1781,23 +1467,13 @@
         </w:rPr>
         <w:t xml:space="preserve"> | </w:t>
       </w:r>
-      <w:proofErr w:type="spellStart"/>
-      <w:r>
-        <w:rPr>
-          <w:rFonts w:ascii="Calibri" w:eastAsia="Calibri" w:hAnsi="Calibri" w:cs="Calibri"/>
-          <w:sz w:val="21"/>
-          <w:szCs w:val="21"/>
-        </w:rPr>
-        <w:t>replace</w:t>
-      </w:r>
-      <w:proofErr w:type="spellEnd"/>
-      <w:r>
-        <w:rPr>
-          <w:rFonts w:ascii="Calibri" w:eastAsia="Calibri" w:hAnsi="Calibri" w:cs="Calibri"/>
-          <w:sz w:val="21"/>
-          <w:szCs w:val="21"/>
-        </w:rPr>
-        <w:t>(</w:t>
+      <w:r>
+        <w:rPr>
+          <w:rFonts w:ascii="Calibri" w:eastAsia="Calibri" w:hAnsi="Calibri" w:cs="Calibri"/>
+          <w:sz w:val="21"/>
+          <w:szCs w:val="21"/>
+        </w:rPr>
+        <w:t>replace(</w:t>
       </w:r>
       <w:r>
         <w:rPr>
@@ -1882,25 +1558,7 @@
           <w:sz w:val="21"/>
           <w:szCs w:val="21"/>
         </w:rPr>
-        <w:t xml:space="preserve">{%p </w:t>
-      </w:r>
-      <w:proofErr w:type="spellStart"/>
-      <w:r>
-        <w:rPr>
-          <w:rFonts w:ascii="Calibri" w:eastAsia="Calibri" w:hAnsi="Calibri" w:cs="Calibri"/>
-          <w:sz w:val="21"/>
-          <w:szCs w:val="21"/>
-        </w:rPr>
-        <w:t>endfor</w:t>
-      </w:r>
-      <w:proofErr w:type="spellEnd"/>
-      <w:r>
-        <w:rPr>
-          <w:rFonts w:ascii="Calibri" w:eastAsia="Calibri" w:hAnsi="Calibri" w:cs="Calibri"/>
-          <w:sz w:val="21"/>
-          <w:szCs w:val="21"/>
-        </w:rPr>
-        <w:t xml:space="preserve"> %}</w:t>
+        <w:t>{%p endfor %}</w:t>
       </w:r>
     </w:p>
     <w:p>
@@ -1929,61 +1587,23 @@
           <w:sz w:val="21"/>
           <w:szCs w:val="21"/>
         </w:rPr>
-        <w:t xml:space="preserve">{%p </w:t>
-      </w:r>
-      <w:proofErr w:type="spellStart"/>
-      <w:r>
-        <w:rPr>
-          <w:rFonts w:ascii="Calibri" w:eastAsia="Calibri" w:hAnsi="Calibri" w:cs="Calibri"/>
-          <w:sz w:val="21"/>
-          <w:szCs w:val="21"/>
-        </w:rPr>
-        <w:t>if</w:t>
-      </w:r>
-      <w:proofErr w:type="spellEnd"/>
-      <w:r>
-        <w:rPr>
-          <w:rFonts w:ascii="Calibri" w:eastAsia="Calibri" w:hAnsi="Calibri" w:cs="Calibri"/>
-          <w:sz w:val="21"/>
-          <w:szCs w:val="21"/>
-        </w:rPr>
-        <w:t xml:space="preserve"> not </w:t>
-      </w:r>
-      <w:proofErr w:type="spellStart"/>
-      <w:r>
-        <w:rPr>
-          <w:rFonts w:ascii="Calibri" w:eastAsia="Calibri" w:hAnsi="Calibri" w:cs="Calibri"/>
-          <w:sz w:val="21"/>
-          <w:szCs w:val="21"/>
-        </w:rPr>
-        <w:t>pwe_</w:t>
-      </w:r>
-      <w:proofErr w:type="gramStart"/>
-      <w:r>
-        <w:rPr>
-          <w:rFonts w:ascii="Calibri" w:eastAsia="Calibri" w:hAnsi="Calibri" w:cs="Calibri"/>
-          <w:sz w:val="21"/>
-          <w:szCs w:val="21"/>
-        </w:rPr>
-        <w:t>angaben</w:t>
-      </w:r>
-      <w:proofErr w:type="spellEnd"/>
-      <w:r>
-        <w:rPr>
-          <w:rFonts w:ascii="Calibri" w:eastAsia="Calibri" w:hAnsi="Calibri" w:cs="Calibri"/>
-          <w:sz w:val="21"/>
-          <w:szCs w:val="21"/>
-        </w:rPr>
-        <w:t>(</w:t>
-      </w:r>
-      <w:proofErr w:type="gramEnd"/>
-      <w:r>
-        <w:rPr>
-          <w:rFonts w:ascii="Calibri" w:eastAsia="Calibri" w:hAnsi="Calibri" w:cs="Calibri"/>
-          <w:sz w:val="21"/>
-          <w:szCs w:val="21"/>
-        </w:rPr>
-        <w:t>) %}</w:t>
+        <w:t xml:space="preserve">{%p if not </w:t>
+      </w:r>
+      <w:r>
+        <w:rPr>
+          <w:rFonts w:ascii="Calibri" w:eastAsia="Calibri" w:hAnsi="Calibri" w:cs="Calibri"/>
+          <w:sz w:val="21"/>
+          <w:szCs w:val="21"/>
+        </w:rPr>
+        <w:t>pwe_angaben</w:t>
+      </w:r>
+      <w:r>
+        <w:rPr>
+          <w:rFonts w:ascii="Calibri" w:eastAsia="Calibri" w:hAnsi="Calibri" w:cs="Calibri"/>
+          <w:sz w:val="21"/>
+          <w:szCs w:val="21"/>
+        </w:rPr>
+        <w:t>() %}</w:t>
       </w:r>
     </w:p>
     <w:p>
@@ -2055,25 +1675,7 @@
           <w:sz w:val="21"/>
           <w:szCs w:val="21"/>
         </w:rPr>
-        <w:t xml:space="preserve">{%p </w:t>
-      </w:r>
-      <w:proofErr w:type="spellStart"/>
-      <w:r>
-        <w:rPr>
-          <w:rFonts w:ascii="Calibri" w:eastAsia="Calibri" w:hAnsi="Calibri" w:cs="Calibri"/>
-          <w:sz w:val="21"/>
-          <w:szCs w:val="21"/>
-        </w:rPr>
-        <w:t>endif</w:t>
-      </w:r>
-      <w:proofErr w:type="spellEnd"/>
-      <w:r>
-        <w:rPr>
-          <w:rFonts w:ascii="Calibri" w:eastAsia="Calibri" w:hAnsi="Calibri" w:cs="Calibri"/>
-          <w:sz w:val="21"/>
-          <w:szCs w:val="21"/>
-        </w:rPr>
-        <w:t xml:space="preserve"> %}</w:t>
+        <w:t>{%p endif %}</w:t>
       </w:r>
     </w:p>
     <w:p>
@@ -2096,195 +1698,95 @@
           <w:rFonts w:ascii="Comic Sans MS" w:eastAsia="Calibri" w:hAnsi="Comic Sans MS" w:cs="Calibri"/>
           <w:color w:val="595959" w:themeColor="text1" w:themeTint="A6"/>
         </w:rPr>
-        <w:t xml:space="preserve">{%p </w:t>
-      </w:r>
-      <w:proofErr w:type="spellStart"/>
-      <w:r>
+        <w:t>{%p if pwe_sonstiges.strip() %}</w:t>
+      </w:r>
+    </w:p>
+    <w:p>
+      <w:pPr>
+        <w:pBdr>
+          <w:top w:val="nil"/>
+          <w:left w:val="nil"/>
+          <w:bottom w:val="nil"/>
+          <w:right w:val="nil"/>
+          <w:between w:val="nil"/>
+        </w:pBdr>
+        <w:ind w:left="340"/>
         <w:rPr>
           <w:rFonts w:ascii="Comic Sans MS" w:eastAsia="Calibri" w:hAnsi="Comic Sans MS" w:cs="Calibri"/>
           <w:color w:val="595959" w:themeColor="text1" w:themeTint="A6"/>
         </w:rPr>
-        <w:t>if</w:t>
-      </w:r>
-      <w:proofErr w:type="spellEnd"/>
-      <w:r>
+      </w:pPr>
+    </w:p>
+    <w:p>
+      <w:pPr>
+        <w:pBdr>
+          <w:top w:val="nil"/>
+          <w:left w:val="nil"/>
+          <w:bottom w:val="nil"/>
+          <w:right w:val="nil"/>
+          <w:between w:val="nil"/>
+        </w:pBdr>
+        <w:ind w:left="340"/>
         <w:rPr>
           <w:rFonts w:ascii="Comic Sans MS" w:eastAsia="Calibri" w:hAnsi="Comic Sans MS" w:cs="Calibri"/>
           <w:color w:val="595959" w:themeColor="text1" w:themeTint="A6"/>
         </w:rPr>
-        <w:t xml:space="preserve"> </w:t>
-      </w:r>
-      <w:proofErr w:type="spellStart"/>
+      </w:pPr>
       <w:r>
         <w:rPr>
           <w:rFonts w:ascii="Comic Sans MS" w:eastAsia="Calibri" w:hAnsi="Comic Sans MS" w:cs="Calibri"/>
           <w:color w:val="595959" w:themeColor="text1" w:themeTint="A6"/>
         </w:rPr>
-        <w:t>pwe_</w:t>
-      </w:r>
-      <w:proofErr w:type="gramStart"/>
+        <w:t>{{</w:t>
+      </w:r>
       <w:r>
         <w:rPr>
           <w:rFonts w:ascii="Comic Sans MS" w:eastAsia="Calibri" w:hAnsi="Comic Sans MS" w:cs="Calibri"/>
           <w:color w:val="595959" w:themeColor="text1" w:themeTint="A6"/>
         </w:rPr>
-        <w:t>sonstiges.strip</w:t>
-      </w:r>
-      <w:proofErr w:type="spellEnd"/>
-      <w:proofErr w:type="gramEnd"/>
+        <w:t>r</w:t>
+      </w:r>
       <w:r>
         <w:rPr>
           <w:rFonts w:ascii="Comic Sans MS" w:eastAsia="Calibri" w:hAnsi="Comic Sans MS" w:cs="Calibri"/>
           <w:color w:val="595959" w:themeColor="text1" w:themeTint="A6"/>
         </w:rPr>
-        <w:t>() %}</w:t>
-      </w:r>
-    </w:p>
-    <w:p>
-      <w:pPr>
-        <w:pBdr>
-          <w:top w:val="nil"/>
-          <w:left w:val="nil"/>
-          <w:bottom w:val="nil"/>
-          <w:right w:val="nil"/>
-          <w:between w:val="nil"/>
-        </w:pBdr>
-        <w:ind w:left="340"/>
+        <w:t xml:space="preserve"> pwe_sonstiges.strip()</w:t>
+      </w:r>
+      <w:r>
         <w:rPr>
           <w:rFonts w:ascii="Comic Sans MS" w:eastAsia="Calibri" w:hAnsi="Comic Sans MS" w:cs="Calibri"/>
           <w:color w:val="595959" w:themeColor="text1" w:themeTint="A6"/>
         </w:rPr>
-      </w:pPr>
-    </w:p>
-    <w:p>
-      <w:pPr>
-        <w:pBdr>
-          <w:top w:val="nil"/>
-          <w:left w:val="nil"/>
-          <w:bottom w:val="nil"/>
-          <w:right w:val="nil"/>
-          <w:between w:val="nil"/>
-        </w:pBdr>
-        <w:ind w:left="340"/>
+        <w:t xml:space="preserve"> | </w:t>
+      </w:r>
+      <w:r>
         <w:rPr>
           <w:rFonts w:ascii="Comic Sans MS" w:eastAsia="Calibri" w:hAnsi="Comic Sans MS" w:cs="Calibri"/>
           <w:color w:val="595959" w:themeColor="text1" w:themeTint="A6"/>
         </w:rPr>
-      </w:pPr>
+        <w:t>RichText</w:t>
+      </w:r>
       <w:r>
         <w:rPr>
           <w:rFonts w:ascii="Comic Sans MS" w:eastAsia="Calibri" w:hAnsi="Comic Sans MS" w:cs="Calibri"/>
           <w:color w:val="595959" w:themeColor="text1" w:themeTint="A6"/>
         </w:rPr>
-        <w:t>{{</w:t>
+        <w:t>(color=</w:t>
       </w:r>
       <w:r>
         <w:rPr>
           <w:rFonts w:ascii="Comic Sans MS" w:eastAsia="Calibri" w:hAnsi="Comic Sans MS" w:cs="Calibri"/>
           <w:color w:val="595959" w:themeColor="text1" w:themeTint="A6"/>
         </w:rPr>
-        <w:t>r</w:t>
+        <w:t>'595959'</w:t>
       </w:r>
       <w:r>
         <w:rPr>
           <w:rFonts w:ascii="Comic Sans MS" w:eastAsia="Calibri" w:hAnsi="Comic Sans MS" w:cs="Calibri"/>
           <w:color w:val="595959" w:themeColor="text1" w:themeTint="A6"/>
         </w:rPr>
-        <w:t xml:space="preserve"> </w:t>
-      </w:r>
-      <w:proofErr w:type="spellStart"/>
-      <w:r>
-        <w:rPr>
-          <w:rFonts w:ascii="Comic Sans MS" w:eastAsia="Calibri" w:hAnsi="Comic Sans MS" w:cs="Calibri"/>
-          <w:color w:val="595959" w:themeColor="text1" w:themeTint="A6"/>
-        </w:rPr>
-        <w:t>pwe_</w:t>
-      </w:r>
-      <w:proofErr w:type="gramStart"/>
-      <w:r>
-        <w:rPr>
-          <w:rFonts w:ascii="Comic Sans MS" w:eastAsia="Calibri" w:hAnsi="Comic Sans MS" w:cs="Calibri"/>
-          <w:color w:val="595959" w:themeColor="text1" w:themeTint="A6"/>
-        </w:rPr>
-        <w:t>sonstiges.strip</w:t>
-      </w:r>
-      <w:proofErr w:type="spellEnd"/>
-      <w:proofErr w:type="gramEnd"/>
-      <w:r>
-        <w:rPr>
-          <w:rFonts w:ascii="Comic Sans MS" w:eastAsia="Calibri" w:hAnsi="Comic Sans MS" w:cs="Calibri"/>
-          <w:color w:val="595959" w:themeColor="text1" w:themeTint="A6"/>
-        </w:rPr>
-        <w:t>()</w:t>
-      </w:r>
-      <w:r>
-        <w:rPr>
-          <w:rFonts w:ascii="Comic Sans MS" w:eastAsia="Calibri" w:hAnsi="Comic Sans MS" w:cs="Calibri"/>
-          <w:color w:val="595959" w:themeColor="text1" w:themeTint="A6"/>
-        </w:rPr>
-        <w:t xml:space="preserve"> | </w:t>
-      </w:r>
-      <w:proofErr w:type="spellStart"/>
-      <w:r>
-        <w:rPr>
-          <w:rFonts w:ascii="Comic Sans MS" w:eastAsia="Calibri" w:hAnsi="Comic Sans MS" w:cs="Calibri"/>
-          <w:color w:val="595959" w:themeColor="text1" w:themeTint="A6"/>
-        </w:rPr>
-        <w:t>RichText</w:t>
-      </w:r>
-      <w:proofErr w:type="spellEnd"/>
-      <w:r>
-        <w:rPr>
-          <w:rFonts w:ascii="Comic Sans MS" w:eastAsia="Calibri" w:hAnsi="Comic Sans MS" w:cs="Calibri"/>
-          <w:color w:val="595959" w:themeColor="text1" w:themeTint="A6"/>
-        </w:rPr>
-        <w:t>(</w:t>
-      </w:r>
-      <w:proofErr w:type="spellStart"/>
-      <w:r>
-        <w:rPr>
-          <w:rFonts w:ascii="Comic Sans MS" w:eastAsia="Calibri" w:hAnsi="Comic Sans MS" w:cs="Calibri"/>
-          <w:color w:val="595959" w:themeColor="text1" w:themeTint="A6"/>
-        </w:rPr>
-        <w:t>color</w:t>
-      </w:r>
-      <w:proofErr w:type="spellEnd"/>
-      <w:r>
-        <w:rPr>
-          <w:rFonts w:ascii="Comic Sans MS" w:eastAsia="Calibri" w:hAnsi="Comic Sans MS" w:cs="Calibri"/>
-          <w:color w:val="595959" w:themeColor="text1" w:themeTint="A6"/>
-        </w:rPr>
-        <w:t>=</w:t>
-      </w:r>
-      <w:r>
-        <w:rPr>
-          <w:rFonts w:ascii="Comic Sans MS" w:eastAsia="Calibri" w:hAnsi="Comic Sans MS" w:cs="Calibri"/>
-          <w:color w:val="595959" w:themeColor="text1" w:themeTint="A6"/>
-        </w:rPr>
-        <w:t>'595959'</w:t>
-      </w:r>
-      <w:r>
-        <w:rPr>
-          <w:rFonts w:ascii="Comic Sans MS" w:eastAsia="Calibri" w:hAnsi="Comic Sans MS" w:cs="Calibri"/>
-          <w:color w:val="595959" w:themeColor="text1" w:themeTint="A6"/>
-        </w:rPr>
-        <w:t xml:space="preserve">, </w:t>
-      </w:r>
-      <w:proofErr w:type="spellStart"/>
-      <w:r>
-        <w:rPr>
-          <w:rFonts w:ascii="Comic Sans MS" w:eastAsia="Calibri" w:hAnsi="Comic Sans MS" w:cs="Calibri"/>
-          <w:color w:val="595959" w:themeColor="text1" w:themeTint="A6"/>
-        </w:rPr>
-        <w:t>font</w:t>
-      </w:r>
-      <w:proofErr w:type="spellEnd"/>
-      <w:r>
-        <w:rPr>
-          <w:rFonts w:ascii="Comic Sans MS" w:eastAsia="Calibri" w:hAnsi="Comic Sans MS" w:cs="Calibri"/>
-          <w:color w:val="595959" w:themeColor="text1" w:themeTint="A6"/>
-        </w:rPr>
-        <w:t>=</w:t>
+        <w:t>, font=</w:t>
       </w:r>
       <w:r>
         <w:rPr>
@@ -2348,23 +1850,7 @@
           <w:rFonts w:ascii="Comic Sans MS" w:eastAsia="Calibri" w:hAnsi="Comic Sans MS" w:cs="Calibri"/>
           <w:color w:val="595959" w:themeColor="text1" w:themeTint="A6"/>
         </w:rPr>
-        <w:t xml:space="preserve">{%p </w:t>
-      </w:r>
-      <w:proofErr w:type="spellStart"/>
-      <w:r>
-        <w:rPr>
-          <w:rFonts w:ascii="Comic Sans MS" w:eastAsia="Calibri" w:hAnsi="Comic Sans MS" w:cs="Calibri"/>
-          <w:color w:val="595959" w:themeColor="text1" w:themeTint="A6"/>
-        </w:rPr>
-        <w:t>endif</w:t>
-      </w:r>
-      <w:proofErr w:type="spellEnd"/>
-      <w:r>
-        <w:rPr>
-          <w:rFonts w:ascii="Comic Sans MS" w:eastAsia="Calibri" w:hAnsi="Comic Sans MS" w:cs="Calibri"/>
-          <w:color w:val="595959" w:themeColor="text1" w:themeTint="A6"/>
-        </w:rPr>
-        <w:t xml:space="preserve"> %}</w:t>
+        <w:t>{%p endif %}</w:t>
       </w:r>
     </w:p>
     <w:p>
@@ -2406,7 +1892,23 @@
           <w:sz w:val="21"/>
           <w:szCs w:val="21"/>
         </w:rPr>
-        <w:t>Ich möchte darum bitten, mich von den folgenden Terminen zu entschuldigen. Ich sichere verbindlich zu, dass ich zu allen anderen geplanten Terminen anwesend sein werde:</w:t>
+        <w:t xml:space="preserve">Ich möchte darum bitten, mich von den folgenden Terminen </w:t>
+      </w:r>
+      <w:r>
+        <w:rPr>
+          <w:rFonts w:ascii="Calibri" w:eastAsia="Calibri" w:hAnsi="Calibri" w:cs="Calibri"/>
+          <w:sz w:val="21"/>
+          <w:szCs w:val="21"/>
+        </w:rPr>
+        <w:t>freizustellen</w:t>
+      </w:r>
+      <w:r>
+        <w:rPr>
+          <w:rFonts w:ascii="Calibri" w:eastAsia="Calibri" w:hAnsi="Calibri" w:cs="Calibri"/>
+          <w:sz w:val="21"/>
+          <w:szCs w:val="21"/>
+        </w:rPr>
+        <w:t>. Ich sichere verbindlich zu, dass ich zu allen anderen geplanten Terminen anwesend sein werde:</w:t>
       </w:r>
     </w:p>
     <w:p>
@@ -2460,61 +1962,7 @@
           <w:sz w:val="21"/>
           <w:szCs w:val="21"/>
         </w:rPr>
-        <w:t xml:space="preserve">{%p </w:t>
-      </w:r>
-      <w:proofErr w:type="spellStart"/>
-      <w:r>
-        <w:rPr>
-          <w:rFonts w:ascii="Calibri" w:eastAsia="Calibri" w:hAnsi="Calibri" w:cs="Calibri"/>
-          <w:sz w:val="21"/>
-          <w:szCs w:val="21"/>
-        </w:rPr>
-        <w:t>for</w:t>
-      </w:r>
-      <w:proofErr w:type="spellEnd"/>
-      <w:r>
-        <w:rPr>
-          <w:rFonts w:ascii="Calibri" w:eastAsia="Calibri" w:hAnsi="Calibri" w:cs="Calibri"/>
-          <w:sz w:val="21"/>
-          <w:szCs w:val="21"/>
-        </w:rPr>
-        <w:t xml:space="preserve"> date in </w:t>
-      </w:r>
-      <w:proofErr w:type="spellStart"/>
-      <w:r>
-        <w:rPr>
-          <w:rFonts w:ascii="Calibri" w:eastAsia="Calibri" w:hAnsi="Calibri" w:cs="Calibri"/>
-          <w:sz w:val="21"/>
-          <w:szCs w:val="21"/>
-        </w:rPr>
-        <w:t>alle_</w:t>
-      </w:r>
-      <w:proofErr w:type="gramStart"/>
-      <w:r>
-        <w:rPr>
-          <w:rFonts w:ascii="Calibri" w:eastAsia="Calibri" w:hAnsi="Calibri" w:cs="Calibri"/>
-          <w:sz w:val="21"/>
-          <w:szCs w:val="21"/>
-        </w:rPr>
-        <w:t>fehltermine</w:t>
-      </w:r>
-      <w:proofErr w:type="spellEnd"/>
-      <w:r>
-        <w:rPr>
-          <w:rFonts w:ascii="Calibri" w:eastAsia="Calibri" w:hAnsi="Calibri" w:cs="Calibri"/>
-          <w:sz w:val="21"/>
-          <w:szCs w:val="21"/>
-        </w:rPr>
-        <w:t>(</w:t>
-      </w:r>
-      <w:proofErr w:type="gramEnd"/>
-      <w:r>
-        <w:rPr>
-          <w:rFonts w:ascii="Calibri" w:eastAsia="Calibri" w:hAnsi="Calibri" w:cs="Calibri"/>
-          <w:sz w:val="21"/>
-          <w:szCs w:val="21"/>
-        </w:rPr>
-        <w:t>) %}</w:t>
+        <w:t>{%p for date in alle_fehltermine() %}</w:t>
       </w:r>
     </w:p>
     <w:p>
@@ -2537,41 +1985,13 @@
           <w:szCs w:val="21"/>
         </w:rPr>
       </w:pPr>
-      <w:proofErr w:type="gramStart"/>
-      <w:r>
-        <w:rPr>
-          <w:rFonts w:ascii="Calibri" w:eastAsia="Calibri" w:hAnsi="Calibri" w:cs="Calibri"/>
-          <w:sz w:val="21"/>
-          <w:szCs w:val="21"/>
-        </w:rPr>
-        <w:t xml:space="preserve">{{ </w:t>
-      </w:r>
-      <w:proofErr w:type="spellStart"/>
-      <w:r>
-        <w:rPr>
-          <w:rFonts w:ascii="Calibri" w:eastAsia="Calibri" w:hAnsi="Calibri" w:cs="Calibri"/>
-          <w:sz w:val="21"/>
-          <w:szCs w:val="21"/>
-        </w:rPr>
-        <w:t>format</w:t>
-      </w:r>
-      <w:proofErr w:type="gramEnd"/>
-      <w:r>
-        <w:rPr>
-          <w:rFonts w:ascii="Calibri" w:eastAsia="Calibri" w:hAnsi="Calibri" w:cs="Calibri"/>
-          <w:sz w:val="21"/>
-          <w:szCs w:val="21"/>
-        </w:rPr>
-        <w:t>_date</w:t>
-      </w:r>
-      <w:proofErr w:type="spellEnd"/>
-      <w:r>
-        <w:rPr>
-          <w:rFonts w:ascii="Calibri" w:eastAsia="Calibri" w:hAnsi="Calibri" w:cs="Calibri"/>
-          <w:sz w:val="21"/>
-          <w:szCs w:val="21"/>
-        </w:rPr>
-        <w:t>(date) }}</w:t>
+      <w:r>
+        <w:rPr>
+          <w:rFonts w:ascii="Calibri" w:eastAsia="Calibri" w:hAnsi="Calibri" w:cs="Calibri"/>
+          <w:sz w:val="21"/>
+          <w:szCs w:val="21"/>
+        </w:rPr>
+        <w:t>{{ format_date(date) }}</w:t>
       </w:r>
     </w:p>
     <w:p>
@@ -2600,25 +2020,7 @@
           <w:sz w:val="21"/>
           <w:szCs w:val="21"/>
         </w:rPr>
-        <w:t xml:space="preserve">{%p </w:t>
-      </w:r>
-      <w:proofErr w:type="spellStart"/>
-      <w:r>
-        <w:rPr>
-          <w:rFonts w:ascii="Calibri" w:eastAsia="Calibri" w:hAnsi="Calibri" w:cs="Calibri"/>
-          <w:sz w:val="21"/>
-          <w:szCs w:val="21"/>
-        </w:rPr>
-        <w:t>endfor</w:t>
-      </w:r>
-      <w:proofErr w:type="spellEnd"/>
-      <w:r>
-        <w:rPr>
-          <w:rFonts w:ascii="Calibri" w:eastAsia="Calibri" w:hAnsi="Calibri" w:cs="Calibri"/>
-          <w:sz w:val="21"/>
-          <w:szCs w:val="21"/>
-        </w:rPr>
-        <w:t xml:space="preserve"> %}</w:t>
+        <w:t>{%p endfor %}</w:t>
       </w:r>
     </w:p>
     <w:p>
@@ -2647,61 +2049,7 @@
           <w:sz w:val="21"/>
           <w:szCs w:val="21"/>
         </w:rPr>
-        <w:t xml:space="preserve">{%p </w:t>
-      </w:r>
-      <w:proofErr w:type="spellStart"/>
-      <w:r>
-        <w:rPr>
-          <w:rFonts w:ascii="Calibri" w:eastAsia="Calibri" w:hAnsi="Calibri" w:cs="Calibri"/>
-          <w:sz w:val="21"/>
-          <w:szCs w:val="21"/>
-        </w:rPr>
-        <w:t>if</w:t>
-      </w:r>
-      <w:proofErr w:type="spellEnd"/>
-      <w:r>
-        <w:rPr>
-          <w:rFonts w:ascii="Calibri" w:eastAsia="Calibri" w:hAnsi="Calibri" w:cs="Calibri"/>
-          <w:sz w:val="21"/>
-          <w:szCs w:val="21"/>
-        </w:rPr>
-        <w:t xml:space="preserve"> not </w:t>
-      </w:r>
-      <w:proofErr w:type="spellStart"/>
-      <w:r>
-        <w:rPr>
-          <w:rFonts w:ascii="Calibri" w:eastAsia="Calibri" w:hAnsi="Calibri" w:cs="Calibri"/>
-          <w:sz w:val="21"/>
-          <w:szCs w:val="21"/>
-        </w:rPr>
-        <w:t>alle_</w:t>
-      </w:r>
-      <w:proofErr w:type="gramStart"/>
-      <w:r>
-        <w:rPr>
-          <w:rFonts w:ascii="Calibri" w:eastAsia="Calibri" w:hAnsi="Calibri" w:cs="Calibri"/>
-          <w:sz w:val="21"/>
-          <w:szCs w:val="21"/>
-        </w:rPr>
-        <w:t>fehltermine</w:t>
-      </w:r>
-      <w:proofErr w:type="spellEnd"/>
-      <w:r>
-        <w:rPr>
-          <w:rFonts w:ascii="Calibri" w:eastAsia="Calibri" w:hAnsi="Calibri" w:cs="Calibri"/>
-          <w:sz w:val="21"/>
-          <w:szCs w:val="21"/>
-        </w:rPr>
-        <w:t>(</w:t>
-      </w:r>
-      <w:proofErr w:type="gramEnd"/>
-      <w:r>
-        <w:rPr>
-          <w:rFonts w:ascii="Calibri" w:eastAsia="Calibri" w:hAnsi="Calibri" w:cs="Calibri"/>
-          <w:sz w:val="21"/>
-          <w:szCs w:val="21"/>
-        </w:rPr>
-        <w:t>) %}</w:t>
+        <w:t>{%p if not alle_fehltermine() %}</w:t>
       </w:r>
     </w:p>
     <w:p>
@@ -2767,25 +2115,7 @@
           <w:sz w:val="21"/>
           <w:szCs w:val="21"/>
         </w:rPr>
-        <w:t xml:space="preserve">{%p </w:t>
-      </w:r>
-      <w:proofErr w:type="spellStart"/>
-      <w:r>
-        <w:rPr>
-          <w:rFonts w:ascii="Calibri" w:eastAsia="Calibri" w:hAnsi="Calibri" w:cs="Calibri"/>
-          <w:sz w:val="21"/>
-          <w:szCs w:val="21"/>
-        </w:rPr>
-        <w:t>endif</w:t>
-      </w:r>
-      <w:proofErr w:type="spellEnd"/>
-      <w:r>
-        <w:rPr>
-          <w:rFonts w:ascii="Calibri" w:eastAsia="Calibri" w:hAnsi="Calibri" w:cs="Calibri"/>
-          <w:sz w:val="21"/>
-          <w:szCs w:val="21"/>
-        </w:rPr>
-        <w:t xml:space="preserve"> %}</w:t>
+        <w:t>{%p endif %}</w:t>
       </w:r>
     </w:p>
     <w:p>
@@ -2830,283 +2160,188 @@
           <w:rFonts w:ascii="Comic Sans MS" w:eastAsia="Calibri" w:hAnsi="Comic Sans MS" w:cs="Calibri"/>
           <w:color w:val="595959" w:themeColor="text1" w:themeTint="A6"/>
         </w:rPr>
-        <w:t xml:space="preserve">{%p </w:t>
-      </w:r>
-      <w:proofErr w:type="spellStart"/>
+        <w:t>{%p if anmerkungen</w:t>
+      </w:r>
       <w:r>
         <w:rPr>
           <w:rFonts w:ascii="Comic Sans MS" w:eastAsia="Calibri" w:hAnsi="Comic Sans MS" w:cs="Calibri"/>
           <w:color w:val="595959" w:themeColor="text1" w:themeTint="A6"/>
         </w:rPr>
-        <w:t>if</w:t>
-      </w:r>
-      <w:proofErr w:type="spellEnd"/>
+        <w:t>.strip()</w:t>
+      </w:r>
       <w:r>
         <w:rPr>
           <w:rFonts w:ascii="Comic Sans MS" w:eastAsia="Calibri" w:hAnsi="Comic Sans MS" w:cs="Calibri"/>
           <w:color w:val="595959" w:themeColor="text1" w:themeTint="A6"/>
         </w:rPr>
-        <w:t xml:space="preserve"> </w:t>
-      </w:r>
-      <w:proofErr w:type="spellStart"/>
-      <w:proofErr w:type="gramStart"/>
-      <w:r>
+        <w:t xml:space="preserve"> %}</w:t>
+      </w:r>
+    </w:p>
+    <w:p>
+      <w:pPr>
+        <w:pBdr>
+          <w:top w:val="nil"/>
+          <w:left w:val="nil"/>
+          <w:bottom w:val="nil"/>
+          <w:right w:val="nil"/>
+          <w:between w:val="nil"/>
+        </w:pBdr>
+        <w:ind w:left="57"/>
         <w:rPr>
           <w:rFonts w:ascii="Comic Sans MS" w:eastAsia="Calibri" w:hAnsi="Comic Sans MS" w:cs="Calibri"/>
           <w:color w:val="595959" w:themeColor="text1" w:themeTint="A6"/>
         </w:rPr>
-        <w:t>anmerkungen</w:t>
-      </w:r>
-      <w:r>
+      </w:pPr>
+    </w:p>
+    <w:p>
+      <w:pPr>
+        <w:pBdr>
+          <w:top w:val="nil"/>
+          <w:left w:val="nil"/>
+          <w:bottom w:val="nil"/>
+          <w:right w:val="nil"/>
+          <w:between w:val="nil"/>
+        </w:pBdr>
+        <w:ind w:left="57"/>
         <w:rPr>
           <w:rFonts w:ascii="Comic Sans MS" w:eastAsia="Calibri" w:hAnsi="Comic Sans MS" w:cs="Calibri"/>
           <w:color w:val="595959" w:themeColor="text1" w:themeTint="A6"/>
         </w:rPr>
-        <w:t>.strip</w:t>
-      </w:r>
-      <w:proofErr w:type="spellEnd"/>
-      <w:proofErr w:type="gramEnd"/>
+      </w:pPr>
       <w:r>
         <w:rPr>
           <w:rFonts w:ascii="Comic Sans MS" w:eastAsia="Calibri" w:hAnsi="Comic Sans MS" w:cs="Calibri"/>
           <w:color w:val="595959" w:themeColor="text1" w:themeTint="A6"/>
         </w:rPr>
-        <w:t>()</w:t>
+        <w:t>{{</w:t>
       </w:r>
       <w:r>
         <w:rPr>
           <w:rFonts w:ascii="Comic Sans MS" w:eastAsia="Calibri" w:hAnsi="Comic Sans MS" w:cs="Calibri"/>
           <w:color w:val="595959" w:themeColor="text1" w:themeTint="A6"/>
         </w:rPr>
-        <w:t xml:space="preserve"> %}</w:t>
-      </w:r>
-    </w:p>
-    <w:p>
-      <w:pPr>
-        <w:pBdr>
-          <w:top w:val="nil"/>
-          <w:left w:val="nil"/>
-          <w:bottom w:val="nil"/>
-          <w:right w:val="nil"/>
-          <w:between w:val="nil"/>
-        </w:pBdr>
-        <w:ind w:left="57"/>
+        <w:t>r</w:t>
+      </w:r>
+      <w:r>
         <w:rPr>
           <w:rFonts w:ascii="Comic Sans MS" w:eastAsia="Calibri" w:hAnsi="Comic Sans MS" w:cs="Calibri"/>
           <w:color w:val="595959" w:themeColor="text1" w:themeTint="A6"/>
         </w:rPr>
-      </w:pPr>
-    </w:p>
-    <w:p>
-      <w:pPr>
-        <w:pBdr>
-          <w:top w:val="nil"/>
-          <w:left w:val="nil"/>
-          <w:bottom w:val="nil"/>
-          <w:right w:val="nil"/>
-          <w:between w:val="nil"/>
-        </w:pBdr>
-        <w:ind w:left="57"/>
+        <w:t xml:space="preserve"> </w:t>
+      </w:r>
+      <w:r>
         <w:rPr>
           <w:rFonts w:ascii="Comic Sans MS" w:eastAsia="Calibri" w:hAnsi="Comic Sans MS" w:cs="Calibri"/>
           <w:color w:val="595959" w:themeColor="text1" w:themeTint="A6"/>
         </w:rPr>
-      </w:pPr>
+        <w:t>a</w:t>
+      </w:r>
       <w:r>
         <w:rPr>
           <w:rFonts w:ascii="Comic Sans MS" w:eastAsia="Calibri" w:hAnsi="Comic Sans MS" w:cs="Calibri"/>
           <w:color w:val="595959" w:themeColor="text1" w:themeTint="A6"/>
         </w:rPr>
-        <w:t>{{</w:t>
+        <w:t>nmerkungen</w:t>
       </w:r>
       <w:r>
         <w:rPr>
           <w:rFonts w:ascii="Comic Sans MS" w:eastAsia="Calibri" w:hAnsi="Comic Sans MS" w:cs="Calibri"/>
           <w:color w:val="595959" w:themeColor="text1" w:themeTint="A6"/>
         </w:rPr>
-        <w:t>r</w:t>
+        <w:t>.strip()</w:t>
       </w:r>
       <w:r>
         <w:rPr>
           <w:rFonts w:ascii="Comic Sans MS" w:eastAsia="Calibri" w:hAnsi="Comic Sans MS" w:cs="Calibri"/>
           <w:color w:val="595959" w:themeColor="text1" w:themeTint="A6"/>
         </w:rPr>
-        <w:t xml:space="preserve"> </w:t>
-      </w:r>
-      <w:proofErr w:type="spellStart"/>
-      <w:proofErr w:type="gramStart"/>
+        <w:t xml:space="preserve"> | </w:t>
+      </w:r>
       <w:r>
         <w:rPr>
           <w:rFonts w:ascii="Comic Sans MS" w:eastAsia="Calibri" w:hAnsi="Comic Sans MS" w:cs="Calibri"/>
           <w:color w:val="595959" w:themeColor="text1" w:themeTint="A6"/>
         </w:rPr>
-        <w:t>a</w:t>
+        <w:t>RichText</w:t>
       </w:r>
       <w:r>
         <w:rPr>
           <w:rFonts w:ascii="Comic Sans MS" w:eastAsia="Calibri" w:hAnsi="Comic Sans MS" w:cs="Calibri"/>
           <w:color w:val="595959" w:themeColor="text1" w:themeTint="A6"/>
         </w:rPr>
-        <w:t>nmerkungen</w:t>
+        <w:t>(color=</w:t>
       </w:r>
       <w:r>
         <w:rPr>
           <w:rFonts w:ascii="Comic Sans MS" w:eastAsia="Calibri" w:hAnsi="Comic Sans MS" w:cs="Calibri"/>
           <w:color w:val="595959" w:themeColor="text1" w:themeTint="A6"/>
         </w:rPr>
-        <w:t>.strip</w:t>
-      </w:r>
-      <w:proofErr w:type="spellEnd"/>
-      <w:proofErr w:type="gramEnd"/>
+        <w:t>'595959'</w:t>
+      </w:r>
       <w:r>
         <w:rPr>
           <w:rFonts w:ascii="Comic Sans MS" w:eastAsia="Calibri" w:hAnsi="Comic Sans MS" w:cs="Calibri"/>
           <w:color w:val="595959" w:themeColor="text1" w:themeTint="A6"/>
         </w:rPr>
-        <w:t>()</w:t>
+        <w:t>, font=</w:t>
       </w:r>
       <w:r>
         <w:rPr>
           <w:rFonts w:ascii="Comic Sans MS" w:eastAsia="Calibri" w:hAnsi="Comic Sans MS" w:cs="Calibri"/>
           <w:color w:val="595959" w:themeColor="text1" w:themeTint="A6"/>
         </w:rPr>
-        <w:t xml:space="preserve"> | </w:t>
-      </w:r>
-      <w:proofErr w:type="spellStart"/>
+        <w:t>'</w:t>
+      </w:r>
       <w:r>
         <w:rPr>
           <w:rFonts w:ascii="Comic Sans MS" w:eastAsia="Calibri" w:hAnsi="Comic Sans MS" w:cs="Calibri"/>
           <w:color w:val="595959" w:themeColor="text1" w:themeTint="A6"/>
         </w:rPr>
-        <w:t>RichText</w:t>
-      </w:r>
-      <w:proofErr w:type="spellEnd"/>
+        <w:t>Comic Sans MS</w:t>
+      </w:r>
       <w:r>
         <w:rPr>
           <w:rFonts w:ascii="Comic Sans MS" w:eastAsia="Calibri" w:hAnsi="Comic Sans MS" w:cs="Calibri"/>
           <w:color w:val="595959" w:themeColor="text1" w:themeTint="A6"/>
         </w:rPr>
-        <w:t>(</w:t>
-      </w:r>
-      <w:proofErr w:type="spellStart"/>
+        <w:t>'</w:t>
+      </w:r>
       <w:r>
         <w:rPr>
           <w:rFonts w:ascii="Comic Sans MS" w:eastAsia="Calibri" w:hAnsi="Comic Sans MS" w:cs="Calibri"/>
           <w:color w:val="595959" w:themeColor="text1" w:themeTint="A6"/>
         </w:rPr>
-        <w:t>color</w:t>
-      </w:r>
-      <w:proofErr w:type="spellEnd"/>
+        <w:t>)</w:t>
+      </w:r>
       <w:r>
         <w:rPr>
           <w:rFonts w:ascii="Comic Sans MS" w:eastAsia="Calibri" w:hAnsi="Comic Sans MS" w:cs="Calibri"/>
           <w:color w:val="595959" w:themeColor="text1" w:themeTint="A6"/>
         </w:rPr>
-        <w:t>=</w:t>
-      </w:r>
-      <w:r>
+        <w:t xml:space="preserve"> }}</w:t>
+      </w:r>
+    </w:p>
+    <w:p>
+      <w:pPr>
+        <w:pBdr>
+          <w:top w:val="nil"/>
+          <w:left w:val="nil"/>
+          <w:bottom w:val="nil"/>
+          <w:right w:val="nil"/>
+          <w:between w:val="nil"/>
+        </w:pBdr>
+        <w:ind w:left="57"/>
         <w:rPr>
           <w:rFonts w:ascii="Comic Sans MS" w:eastAsia="Calibri" w:hAnsi="Comic Sans MS" w:cs="Calibri"/>
           <w:color w:val="595959" w:themeColor="text1" w:themeTint="A6"/>
         </w:rPr>
-        <w:t>'595959'</w:t>
-      </w:r>
+      </w:pPr>
       <w:r>
         <w:rPr>
           <w:rFonts w:ascii="Comic Sans MS" w:eastAsia="Calibri" w:hAnsi="Comic Sans MS" w:cs="Calibri"/>
           <w:color w:val="595959" w:themeColor="text1" w:themeTint="A6"/>
         </w:rPr>
-        <w:t xml:space="preserve">, </w:t>
-      </w:r>
-      <w:proofErr w:type="spellStart"/>
-      <w:r>
-        <w:rPr>
-          <w:rFonts w:ascii="Comic Sans MS" w:eastAsia="Calibri" w:hAnsi="Comic Sans MS" w:cs="Calibri"/>
-          <w:color w:val="595959" w:themeColor="text1" w:themeTint="A6"/>
-        </w:rPr>
-        <w:t>font</w:t>
-      </w:r>
-      <w:proofErr w:type="spellEnd"/>
-      <w:r>
-        <w:rPr>
-          <w:rFonts w:ascii="Comic Sans MS" w:eastAsia="Calibri" w:hAnsi="Comic Sans MS" w:cs="Calibri"/>
-          <w:color w:val="595959" w:themeColor="text1" w:themeTint="A6"/>
-        </w:rPr>
-        <w:t>=</w:t>
-      </w:r>
-      <w:r>
-        <w:rPr>
-          <w:rFonts w:ascii="Comic Sans MS" w:eastAsia="Calibri" w:hAnsi="Comic Sans MS" w:cs="Calibri"/>
-          <w:color w:val="595959" w:themeColor="text1" w:themeTint="A6"/>
-        </w:rPr>
-        <w:t>'</w:t>
-      </w:r>
-      <w:r>
-        <w:rPr>
-          <w:rFonts w:ascii="Comic Sans MS" w:eastAsia="Calibri" w:hAnsi="Comic Sans MS" w:cs="Calibri"/>
-          <w:color w:val="595959" w:themeColor="text1" w:themeTint="A6"/>
-        </w:rPr>
-        <w:t>Comic Sans MS</w:t>
-      </w:r>
-      <w:r>
-        <w:rPr>
-          <w:rFonts w:ascii="Comic Sans MS" w:eastAsia="Calibri" w:hAnsi="Comic Sans MS" w:cs="Calibri"/>
-          <w:color w:val="595959" w:themeColor="text1" w:themeTint="A6"/>
-        </w:rPr>
-        <w:t>'</w:t>
-      </w:r>
-      <w:r>
-        <w:rPr>
-          <w:rFonts w:ascii="Comic Sans MS" w:eastAsia="Calibri" w:hAnsi="Comic Sans MS" w:cs="Calibri"/>
-          <w:color w:val="595959" w:themeColor="text1" w:themeTint="A6"/>
-        </w:rPr>
-        <w:t>)</w:t>
-      </w:r>
-      <w:r>
-        <w:rPr>
-          <w:rFonts w:ascii="Comic Sans MS" w:eastAsia="Calibri" w:hAnsi="Comic Sans MS" w:cs="Calibri"/>
-          <w:color w:val="595959" w:themeColor="text1" w:themeTint="A6"/>
-        </w:rPr>
-        <w:t xml:space="preserve"> }}</w:t>
-      </w:r>
-    </w:p>
-    <w:p>
-      <w:pPr>
-        <w:pBdr>
-          <w:top w:val="nil"/>
-          <w:left w:val="nil"/>
-          <w:bottom w:val="nil"/>
-          <w:right w:val="nil"/>
-          <w:between w:val="nil"/>
-        </w:pBdr>
-        <w:ind w:left="57"/>
-        <w:rPr>
-          <w:rFonts w:ascii="Comic Sans MS" w:eastAsia="Calibri" w:hAnsi="Comic Sans MS" w:cs="Calibri"/>
-          <w:color w:val="595959" w:themeColor="text1" w:themeTint="A6"/>
-        </w:rPr>
-      </w:pPr>
-      <w:r>
-        <w:rPr>
-          <w:rFonts w:ascii="Comic Sans MS" w:eastAsia="Calibri" w:hAnsi="Comic Sans MS" w:cs="Calibri"/>
-          <w:color w:val="595959" w:themeColor="text1" w:themeTint="A6"/>
-        </w:rPr>
-        <w:t xml:space="preserve">{%p </w:t>
-      </w:r>
-      <w:proofErr w:type="spellStart"/>
-      <w:r>
-        <w:rPr>
-          <w:rFonts w:ascii="Comic Sans MS" w:eastAsia="Calibri" w:hAnsi="Comic Sans MS" w:cs="Calibri"/>
-          <w:color w:val="595959" w:themeColor="text1" w:themeTint="A6"/>
-        </w:rPr>
-        <w:t>endif</w:t>
-      </w:r>
-      <w:proofErr w:type="spellEnd"/>
-      <w:r>
-        <w:rPr>
-          <w:rFonts w:ascii="Comic Sans MS" w:eastAsia="Calibri" w:hAnsi="Comic Sans MS" w:cs="Calibri"/>
-          <w:color w:val="595959" w:themeColor="text1" w:themeTint="A6"/>
-        </w:rPr>
-        <w:t xml:space="preserve"> %}</w:t>
+        <w:t>{%p endif %}</w:t>
       </w:r>
     </w:p>
     <w:p>
@@ -3207,27 +2442,8 @@
           <w:sz w:val="21"/>
           <w:szCs w:val="21"/>
         </w:rPr>
-        <w:t xml:space="preserve">{%p </w:t>
-      </w:r>
-      <w:proofErr w:type="spellStart"/>
-      <w:r>
-        <w:rPr>
-          <w:rFonts w:ascii="Calibri" w:eastAsia="Calibri" w:hAnsi="Calibri" w:cs="Calibri"/>
-          <w:sz w:val="21"/>
-          <w:szCs w:val="21"/>
-        </w:rPr>
-        <w:t>if</w:t>
-      </w:r>
-      <w:proofErr w:type="spellEnd"/>
-      <w:r>
-        <w:rPr>
-          <w:rFonts w:ascii="Calibri" w:eastAsia="Calibri" w:hAnsi="Calibri" w:cs="Calibri"/>
-          <w:sz w:val="21"/>
-          <w:szCs w:val="21"/>
-        </w:rPr>
-        <w:t xml:space="preserve"> </w:t>
-      </w:r>
-      <w:proofErr w:type="spellStart"/>
+        <w:t xml:space="preserve">{%p if </w:t>
+      </w:r>
       <w:r>
         <w:rPr>
           <w:rFonts w:ascii="Calibri" w:eastAsia="Calibri" w:hAnsi="Calibri" w:cs="Calibri"/>
@@ -3236,7 +2452,6 @@
         </w:rPr>
         <w:t>minderjaehrig</w:t>
       </w:r>
-      <w:proofErr w:type="spellEnd"/>
       <w:r>
         <w:rPr>
           <w:rFonts w:ascii="Calibri" w:eastAsia="Calibri" w:hAnsi="Calibri" w:cs="Calibri"/>
@@ -3279,25 +2494,7 @@
           <w:sz w:val="21"/>
           <w:szCs w:val="21"/>
         </w:rPr>
-        <w:t xml:space="preserve">{%p </w:t>
-      </w:r>
-      <w:proofErr w:type="spellStart"/>
-      <w:r>
-        <w:rPr>
-          <w:rFonts w:ascii="Calibri" w:eastAsia="Calibri" w:hAnsi="Calibri" w:cs="Calibri"/>
-          <w:sz w:val="21"/>
-          <w:szCs w:val="21"/>
-        </w:rPr>
-        <w:t>endif</w:t>
-      </w:r>
-      <w:proofErr w:type="spellEnd"/>
-      <w:r>
-        <w:rPr>
-          <w:rFonts w:ascii="Calibri" w:eastAsia="Calibri" w:hAnsi="Calibri" w:cs="Calibri"/>
-          <w:sz w:val="21"/>
-          <w:szCs w:val="21"/>
-        </w:rPr>
-        <w:t xml:space="preserve"> %}</w:t>
+        <w:t>{%p endif %}</w:t>
       </w:r>
     </w:p>
     <w:p>
@@ -3418,25 +2615,7 @@
           <w:sz w:val="21"/>
           <w:szCs w:val="21"/>
         </w:rPr>
-        <w:t xml:space="preserve">stattfinden kann, wenn eine auskömmliche Finanzierung sowie eine vollständige Orchesterbesetzung gesichert </w:t>
-      </w:r>
-      <w:proofErr w:type="gramStart"/>
-      <w:r>
-        <w:rPr>
-          <w:rFonts w:ascii="Calibri" w:eastAsia="Calibri" w:hAnsi="Calibri" w:cs="Calibri"/>
-          <w:sz w:val="21"/>
-          <w:szCs w:val="21"/>
-        </w:rPr>
-        <w:t>ist</w:t>
-      </w:r>
-      <w:proofErr w:type="gramEnd"/>
-      <w:r>
-        <w:rPr>
-          <w:rFonts w:ascii="Calibri" w:eastAsia="Calibri" w:hAnsi="Calibri" w:cs="Calibri"/>
-          <w:sz w:val="21"/>
-          <w:szCs w:val="21"/>
-        </w:rPr>
-        <w:t>. Im</w:t>
+        <w:t>stattfinden kann, wenn eine auskömmliche Finanzierung sowie eine vollständige Orchesterbesetzung gesichert ist. Im</w:t>
       </w:r>
       <w:r>
         <w:rPr>
@@ -3523,27 +2702,8 @@
           <w:sz w:val="21"/>
           <w:szCs w:val="21"/>
         </w:rPr>
-        <w:t xml:space="preserve">{%p </w:t>
-      </w:r>
-      <w:proofErr w:type="spellStart"/>
-      <w:r>
-        <w:rPr>
-          <w:rFonts w:ascii="Calibri" w:eastAsia="Calibri" w:hAnsi="Calibri" w:cs="Calibri"/>
-          <w:sz w:val="21"/>
-          <w:szCs w:val="21"/>
-        </w:rPr>
-        <w:t>if</w:t>
-      </w:r>
-      <w:proofErr w:type="spellEnd"/>
-      <w:r>
-        <w:rPr>
-          <w:rFonts w:ascii="Calibri" w:eastAsia="Calibri" w:hAnsi="Calibri" w:cs="Calibri"/>
-          <w:sz w:val="21"/>
-          <w:szCs w:val="21"/>
-        </w:rPr>
-        <w:t xml:space="preserve"> </w:t>
-      </w:r>
-      <w:proofErr w:type="spellStart"/>
+        <w:t xml:space="preserve">{%p if </w:t>
+      </w:r>
       <w:r>
         <w:rPr>
           <w:rFonts w:ascii="Calibri" w:eastAsia="Calibri" w:hAnsi="Calibri" w:cs="Calibri"/>
@@ -3552,7 +2712,6 @@
         </w:rPr>
         <w:t>minderjaehrig</w:t>
       </w:r>
-      <w:proofErr w:type="spellEnd"/>
       <w:r>
         <w:rPr>
           <w:rFonts w:ascii="Calibri" w:eastAsia="Calibri" w:hAnsi="Calibri" w:cs="Calibri"/>
@@ -3799,25 +2958,7 @@
           <w:sz w:val="21"/>
           <w:szCs w:val="21"/>
         </w:rPr>
-        <w:t xml:space="preserve">{%p </w:t>
-      </w:r>
-      <w:proofErr w:type="spellStart"/>
-      <w:r>
-        <w:rPr>
-          <w:rFonts w:ascii="Calibri" w:eastAsia="Calibri" w:hAnsi="Calibri" w:cs="Calibri"/>
-          <w:sz w:val="21"/>
-          <w:szCs w:val="21"/>
-        </w:rPr>
-        <w:t>else</w:t>
-      </w:r>
-      <w:proofErr w:type="spellEnd"/>
-      <w:r>
-        <w:rPr>
-          <w:rFonts w:ascii="Calibri" w:eastAsia="Calibri" w:hAnsi="Calibri" w:cs="Calibri"/>
-          <w:sz w:val="21"/>
-          <w:szCs w:val="21"/>
-        </w:rPr>
-        <w:t xml:space="preserve"> %}</w:t>
+        <w:t>{%p else %}</w:t>
       </w:r>
     </w:p>
     <w:p>
@@ -3929,25 +3070,7 @@
           <w:sz w:val="21"/>
           <w:szCs w:val="21"/>
         </w:rPr>
-        <w:t xml:space="preserve">{%p </w:t>
-      </w:r>
-      <w:proofErr w:type="spellStart"/>
-      <w:r>
-        <w:rPr>
-          <w:rFonts w:ascii="Calibri" w:eastAsia="Calibri" w:hAnsi="Calibri" w:cs="Calibri"/>
-          <w:sz w:val="21"/>
-          <w:szCs w:val="21"/>
-        </w:rPr>
-        <w:t>endif</w:t>
-      </w:r>
-      <w:proofErr w:type="spellEnd"/>
-      <w:r>
-        <w:rPr>
-          <w:rFonts w:ascii="Calibri" w:eastAsia="Calibri" w:hAnsi="Calibri" w:cs="Calibri"/>
-          <w:sz w:val="21"/>
-          <w:szCs w:val="21"/>
-        </w:rPr>
-        <w:t xml:space="preserve"> %}</w:t>
+        <w:t>{%p endif %}</w:t>
       </w:r>
     </w:p>
     <w:p>
@@ -4451,27 +3574,7 @@
           <w:sz w:val="21"/>
           <w:szCs w:val="21"/>
         </w:rPr>
-        <w:t xml:space="preserve">Ich erteile dem Landesmusikrat Hamburg e.V. durch Unterschrift meine Einwilligung, dass der Landesmusikrat Hamburg </w:t>
-      </w:r>
-      <w:proofErr w:type="spellStart"/>
-      <w:r>
-        <w:rPr>
-          <w:rFonts w:ascii="Calibri" w:eastAsia="Calibri" w:hAnsi="Calibri" w:cs="Calibri"/>
-          <w:color w:val="000000"/>
-          <w:sz w:val="21"/>
-          <w:szCs w:val="21"/>
-        </w:rPr>
-        <w:t>e.V</w:t>
-      </w:r>
-      <w:proofErr w:type="spellEnd"/>
-      <w:r>
-        <w:rPr>
-          <w:rFonts w:ascii="Calibri" w:eastAsia="Calibri" w:hAnsi="Calibri" w:cs="Calibri"/>
-          <w:color w:val="000000"/>
-          <w:sz w:val="21"/>
-          <w:szCs w:val="21"/>
-        </w:rPr>
-        <w:t xml:space="preserve"> meine personenbezogenen Daten gemäß o.g. Angaben im Rahmen der aufgeführten bestimmten Fälle in Bezug auf die Arbeit des Orchesters nutzen und weitergeben darf. </w:t>
+        <w:t xml:space="preserve">Ich erteile dem Landesmusikrat Hamburg e.V. durch Unterschrift meine Einwilligung, dass der Landesmusikrat Hamburg e.V meine personenbezogenen Daten gemäß o.g. Angaben im Rahmen der aufgeführten bestimmten Fälle in Bezug auf die Arbeit des Orchesters nutzen und weitergeben darf. </w:t>
       </w:r>
     </w:p>
     <w:p>
@@ -4489,43 +3592,15 @@
           <w:sz w:val="21"/>
           <w:szCs w:val="21"/>
         </w:rPr>
-        <w:t xml:space="preserve">{% </w:t>
-      </w:r>
-      <w:proofErr w:type="spellStart"/>
-      <w:r>
-        <w:rPr>
-          <w:rFonts w:ascii="Calibri" w:eastAsia="Calibri" w:hAnsi="Calibri" w:cs="Calibri"/>
-          <w:sz w:val="21"/>
-          <w:szCs w:val="21"/>
-        </w:rPr>
-        <w:t>if</w:t>
-      </w:r>
-      <w:proofErr w:type="spellEnd"/>
-      <w:r>
-        <w:rPr>
-          <w:rFonts w:ascii="Calibri" w:eastAsia="Calibri" w:hAnsi="Calibri" w:cs="Calibri"/>
-          <w:sz w:val="21"/>
-          <w:szCs w:val="21"/>
-        </w:rPr>
-        <w:t xml:space="preserve"> </w:t>
-      </w:r>
-      <w:proofErr w:type="spellStart"/>
-      <w:r>
-        <w:rPr>
-          <w:rFonts w:ascii="Calibri" w:eastAsia="Calibri" w:hAnsi="Calibri" w:cs="Calibri"/>
-          <w:sz w:val="21"/>
-          <w:szCs w:val="21"/>
-        </w:rPr>
-        <w:t>minderjaehrig</w:t>
-      </w:r>
-      <w:proofErr w:type="spellEnd"/>
-      <w:r>
-        <w:rPr>
-          <w:rFonts w:ascii="Calibri" w:eastAsia="Calibri" w:hAnsi="Calibri" w:cs="Calibri"/>
-          <w:sz w:val="21"/>
-          <w:szCs w:val="21"/>
-        </w:rPr>
-        <w:t xml:space="preserve"> </w:t>
+        <w:t xml:space="preserve">{% if </w:t>
+      </w:r>
+      <w:r>
+        <w:rPr>
+          <w:rFonts w:ascii="Calibri" w:eastAsia="Calibri" w:hAnsi="Calibri" w:cs="Calibri"/>
+          <w:sz w:val="21"/>
+          <w:szCs w:val="21"/>
+        </w:rPr>
+        <w:t xml:space="preserve">minderjaehrig </w:t>
       </w:r>
       <w:r>
         <w:rPr>
@@ -4633,25 +3708,7 @@
           <w:sz w:val="21"/>
           <w:szCs w:val="21"/>
         </w:rPr>
-        <w:t xml:space="preserve">{% </w:t>
-      </w:r>
-      <w:proofErr w:type="spellStart"/>
-      <w:r>
-        <w:rPr>
-          <w:rFonts w:ascii="Calibri" w:eastAsia="Calibri" w:hAnsi="Calibri" w:cs="Calibri"/>
-          <w:sz w:val="21"/>
-          <w:szCs w:val="21"/>
-        </w:rPr>
-        <w:t>else</w:t>
-      </w:r>
-      <w:proofErr w:type="spellEnd"/>
-      <w:r>
-        <w:rPr>
-          <w:rFonts w:ascii="Calibri" w:eastAsia="Calibri" w:hAnsi="Calibri" w:cs="Calibri"/>
-          <w:sz w:val="21"/>
-          <w:szCs w:val="21"/>
-        </w:rPr>
-        <w:t xml:space="preserve"> %}</w:t>
+        <w:t>{% else %}</w:t>
       </w:r>
     </w:p>
     <w:p>
@@ -4725,25 +3782,7 @@
           <w:sz w:val="21"/>
           <w:szCs w:val="21"/>
         </w:rPr>
-        <w:t xml:space="preserve">{% </w:t>
-      </w:r>
-      <w:proofErr w:type="spellStart"/>
-      <w:r>
-        <w:rPr>
-          <w:rFonts w:ascii="Calibri" w:eastAsia="Calibri" w:hAnsi="Calibri" w:cs="Calibri"/>
-          <w:sz w:val="21"/>
-          <w:szCs w:val="21"/>
-        </w:rPr>
-        <w:t>endif</w:t>
-      </w:r>
-      <w:proofErr w:type="spellEnd"/>
-      <w:r>
-        <w:rPr>
-          <w:rFonts w:ascii="Calibri" w:eastAsia="Calibri" w:hAnsi="Calibri" w:cs="Calibri"/>
-          <w:sz w:val="21"/>
-          <w:szCs w:val="21"/>
-        </w:rPr>
-        <w:t xml:space="preserve"> %}</w:t>
+        <w:t>{% endif %}</w:t>
       </w:r>
     </w:p>
     <w:sectPr>
@@ -4951,9 +3990,8 @@
         <w:sz w:val="15"/>
         <w:szCs w:val="15"/>
       </w:rPr>
-      <w:t xml:space="preserve">Rüdiger </w:t>
+      <w:t>Rüdiger Grambow</w:t>
     </w:r>
-    <w:proofErr w:type="spellStart"/>
     <w:r>
       <w:rPr>
         <w:rFonts w:ascii="Calibri" w:eastAsia="Calibri" w:hAnsi="Calibri" w:cs="Calibri"/>
@@ -4961,9 +3999,8 @@
         <w:sz w:val="15"/>
         <w:szCs w:val="15"/>
       </w:rPr>
-      <w:t>Grambow</w:t>
+      <w:tab/>
     </w:r>
-    <w:proofErr w:type="spellEnd"/>
     <w:r>
       <w:rPr>
         <w:rFonts w:ascii="Calibri" w:eastAsia="Calibri" w:hAnsi="Calibri" w:cs="Calibri"/>
@@ -4972,6 +4009,7 @@
         <w:szCs w:val="15"/>
       </w:rPr>
       <w:tab/>
+      <w:t>Thomas Prisching</w:t>
     </w:r>
     <w:r>
       <w:rPr>
@@ -4981,9 +4019,8 @@
         <w:szCs w:val="15"/>
       </w:rPr>
       <w:tab/>
-      <w:t xml:space="preserve">Thomas </w:t>
+      <w:t xml:space="preserve">    Registergericht: Amtsgericht Hamburg</w:t>
     </w:r>
-    <w:proofErr w:type="spellStart"/>
     <w:r>
       <w:rPr>
         <w:rFonts w:ascii="Calibri" w:eastAsia="Calibri" w:hAnsi="Calibri" w:cs="Calibri"/>
@@ -4991,48 +4028,8 @@
         <w:sz w:val="15"/>
         <w:szCs w:val="15"/>
       </w:rPr>
-      <w:t>Prisching</w:t>
-    </w:r>
-    <w:proofErr w:type="spellEnd"/>
-    <w:r>
-      <w:rPr>
-        <w:rFonts w:ascii="Calibri" w:eastAsia="Calibri" w:hAnsi="Calibri" w:cs="Calibri"/>
-        <w:color w:val="000000"/>
-        <w:sz w:val="15"/>
-        <w:szCs w:val="15"/>
-      </w:rPr>
       <w:tab/>
-      <w:t xml:space="preserve">    Registergericht: Amtsgericht Hamburg</w:t>
-    </w:r>
-    <w:r>
-      <w:rPr>
-        <w:rFonts w:ascii="Calibri" w:eastAsia="Calibri" w:hAnsi="Calibri" w:cs="Calibri"/>
-        <w:color w:val="000000"/>
-        <w:sz w:val="15"/>
-        <w:szCs w:val="15"/>
-      </w:rPr>
-      <w:tab/>
-      <w:t>Dammtorstr.14 (5.</w:t>
-    </w:r>
-    <w:proofErr w:type="gramStart"/>
-    <w:r>
-      <w:rPr>
-        <w:rFonts w:ascii="Calibri" w:eastAsia="Calibri" w:hAnsi="Calibri" w:cs="Calibri"/>
-        <w:color w:val="000000"/>
-        <w:sz w:val="15"/>
-        <w:szCs w:val="15"/>
-      </w:rPr>
-      <w:t xml:space="preserve">Stock)   </w:t>
-    </w:r>
-    <w:proofErr w:type="gramEnd"/>
-    <w:r>
-      <w:rPr>
-        <w:rFonts w:ascii="Calibri" w:eastAsia="Calibri" w:hAnsi="Calibri" w:cs="Calibri"/>
-        <w:color w:val="000000"/>
-        <w:sz w:val="15"/>
-        <w:szCs w:val="15"/>
-      </w:rPr>
-      <w:t xml:space="preserve">             </w:t>
+      <w:t xml:space="preserve">Dammtorstr.14 (5.Stock)                </w:t>
     </w:r>
     <w:r>
       <w:rPr>
@@ -5151,9 +4148,8 @@
         <w:szCs w:val="15"/>
       </w:rPr>
       <w:tab/>
-      <w:t xml:space="preserve">    Finanzamt: Hamburg-</w:t>
+      <w:t xml:space="preserve">    Finanzamt: Hamburg-Mitte</w:t>
     </w:r>
-    <w:proofErr w:type="gramStart"/>
     <w:r>
       <w:rPr>
         <w:rFonts w:ascii="Calibri" w:eastAsia="Calibri" w:hAnsi="Calibri" w:cs="Calibri"/>
@@ -5161,7 +4157,7 @@
         <w:sz w:val="15"/>
         <w:szCs w:val="15"/>
       </w:rPr>
-      <w:t>Mitte</w:t>
+      <w:tab/>
     </w:r>
     <w:r>
       <w:rPr>
@@ -5171,26 +4167,7 @@
         <w:szCs w:val="15"/>
       </w:rPr>
       <w:tab/>
-    </w:r>
-    <w:r>
-      <w:rPr>
-        <w:rFonts w:ascii="Calibri" w:eastAsia="Calibri" w:hAnsi="Calibri" w:cs="Calibri"/>
-        <w:color w:val="000000"/>
-        <w:sz w:val="15"/>
-        <w:szCs w:val="15"/>
-      </w:rPr>
-      <w:tab/>
-      <w:t>E-Mail</w:t>
-    </w:r>
-    <w:proofErr w:type="gramEnd"/>
-    <w:r>
-      <w:rPr>
-        <w:rFonts w:ascii="Calibri" w:eastAsia="Calibri" w:hAnsi="Calibri" w:cs="Calibri"/>
-        <w:color w:val="000000"/>
-        <w:sz w:val="15"/>
-        <w:szCs w:val="15"/>
-      </w:rPr>
-      <w:t>: post@landesmusikrat-hamburg.de</w:t>
+      <w:t>E-Mail: post@landesmusikrat-hamburg.de</w:t>
     </w:r>
   </w:p>
   <w:p>
@@ -5410,7 +4387,7 @@
             </wp:anchor>
           </w:drawing>
         </mc:Choice>
-        <mc:Fallback xmlns:sl="http://schemas.openxmlformats.org/schemaLibrary/2006/main" xmlns:a="http://schemas.openxmlformats.org/drawingml/2006/main" xmlns:pic="http://schemas.openxmlformats.org/drawingml/2006/picture" xmlns:c="http://schemas.openxmlformats.org/drawingml/2006/chart" xmlns:lc="http://schemas.openxmlformats.org/drawingml/2006/lockedCanvas" xmlns:dgm="http://schemas.openxmlformats.org/drawingml/2006/diagram">
+        <mc:Fallback xmlns:dgm="http://schemas.openxmlformats.org/drawingml/2006/diagram" xmlns:lc="http://schemas.openxmlformats.org/drawingml/2006/lockedCanvas" xmlns:c="http://schemas.openxmlformats.org/drawingml/2006/chart" xmlns:pic="http://schemas.openxmlformats.org/drawingml/2006/picture" xmlns:a="http://schemas.openxmlformats.org/drawingml/2006/main" xmlns:sl="http://schemas.openxmlformats.org/schemaLibrary/2006/main">
           <w:drawing>
             <wp:anchor allowOverlap="1" behindDoc="0" distB="0" distT="0" distL="0" distR="0" hidden="0" layoutInCell="1" locked="0" relativeHeight="0" simplePos="0">
               <wp:simplePos x="0" y="0"/>

</xml_diff>